<commit_message>
Interpretation of estimates  Plot of prob estimated by model  Conclusions
</commit_message>
<xml_diff>
--- a/CheckList.docx
+++ b/CheckList.docx
@@ -70,11 +70,12 @@
           </w:rPr>
           <w:id w:val="1989585618"/>
           <w14:checkbox>
-            <w14:checked w14:val="0"/>
+            <w14:checked w14:val="1"/>
             <w14:checkedState w14:val="2612" w14:font="MS Gothic"/>
             <w14:uncheckedState w14:val="2610" w14:font="MS Gothic"/>
           </w14:checkbox>
         </w:sdtPr>
+        <w:sdtEndPr/>
         <w:sdtContent>
           <w:r>
             <w:rPr>
@@ -82,7 +83,7 @@
               <w:sz w:val="30"/>
               <w:szCs w:val="30"/>
             </w:rPr>
-            <w:t>☐</w:t>
+            <w:t>☒</w:t>
           </w:r>
         </w:sdtContent>
       </w:sdt>
@@ -137,11 +138,12 @@
           </w:rPr>
           <w:id w:val="1420749938"/>
           <w14:checkbox>
-            <w14:checked w14:val="0"/>
+            <w14:checked w14:val="1"/>
             <w14:checkedState w14:val="2612" w14:font="MS Gothic"/>
             <w14:uncheckedState w14:val="2610" w14:font="MS Gothic"/>
           </w14:checkbox>
         </w:sdtPr>
+        <w:sdtEndPr/>
         <w:sdtContent>
           <w:r>
             <w:rPr>
@@ -149,7 +151,7 @@
               <w:sz w:val="30"/>
               <w:szCs w:val="30"/>
             </w:rPr>
-            <w:t>☐</w:t>
+            <w:t>☒</w:t>
           </w:r>
         </w:sdtContent>
       </w:sdt>
@@ -209,6 +211,7 @@
             <w14:uncheckedState w14:val="2610" w14:font="MS Gothic"/>
           </w14:checkbox>
         </w:sdtPr>
+        <w:sdtEndPr/>
         <w:sdtContent>
           <w:r>
             <w:rPr>
@@ -302,6 +305,7 @@
             <w14:uncheckedState w14:val="2610" w14:font="MS Gothic"/>
           </w14:checkbox>
         </w:sdtPr>
+        <w:sdtEndPr/>
         <w:sdtContent>
           <w:r>
             <w:rPr>
@@ -401,6 +405,7 @@
             <w14:uncheckedState w14:val="2610" w14:font="MS Gothic"/>
           </w14:checkbox>
         </w:sdtPr>
+        <w:sdtEndPr/>
         <w:sdtContent>
           <w:r>
             <w:rPr>
@@ -450,6 +455,7 @@
             <w14:uncheckedState w14:val="2610" w14:font="MS Gothic"/>
           </w14:checkbox>
         </w:sdtPr>
+        <w:sdtEndPr/>
         <w:sdtContent>
           <w:r>
             <w:rPr>
@@ -491,6 +497,7 @@
             <w14:uncheckedState w14:val="2610" w14:font="MS Gothic"/>
           </w14:checkbox>
         </w:sdtPr>
+        <w:sdtEndPr/>
         <w:sdtContent>
           <w:r>
             <w:rPr>
@@ -542,6 +549,7 @@
             <w14:uncheckedState w14:val="2610" w14:font="MS Gothic"/>
           </w14:checkbox>
         </w:sdtPr>
+        <w:sdtEndPr/>
         <w:sdtContent>
           <w:r>
             <w:rPr>
@@ -593,6 +601,7 @@
             <w14:uncheckedState w14:val="2610" w14:font="MS Gothic"/>
           </w14:checkbox>
         </w:sdtPr>
+        <w:sdtEndPr/>
         <w:sdtContent>
           <w:r>
             <w:rPr>
@@ -644,6 +653,7 @@
             <w14:uncheckedState w14:val="2610" w14:font="MS Gothic"/>
           </w14:checkbox>
         </w:sdtPr>
+        <w:sdtEndPr/>
         <w:sdtContent>
           <w:r>
             <w:rPr>
@@ -695,6 +705,7 @@
             <w14:uncheckedState w14:val="2610" w14:font="MS Gothic"/>
           </w14:checkbox>
         </w:sdtPr>
+        <w:sdtEndPr/>
         <w:sdtContent>
           <w:r>
             <w:rPr>
@@ -746,6 +757,7 @@
             <w14:uncheckedState w14:val="2610" w14:font="MS Gothic"/>
           </w14:checkbox>
         </w:sdtPr>
+        <w:sdtEndPr/>
         <w:sdtContent>
           <w:r>
             <w:rPr>
@@ -797,6 +809,7 @@
             <w14:uncheckedState w14:val="2610" w14:font="MS Gothic"/>
           </w14:checkbox>
         </w:sdtPr>
+        <w:sdtEndPr/>
         <w:sdtContent>
           <w:r>
             <w:rPr>
@@ -848,6 +861,7 @@
             <w14:uncheckedState w14:val="2610" w14:font="MS Gothic"/>
           </w14:checkbox>
         </w:sdtPr>
+        <w:sdtEndPr/>
         <w:sdtContent>
           <w:r>
             <w:rPr>
@@ -923,6 +937,7 @@
             <w14:uncheckedState w14:val="2610" w14:font="MS Gothic"/>
           </w14:checkbox>
         </w:sdtPr>
+        <w:sdtEndPr/>
         <w:sdtContent>
           <w:r>
             <w:rPr>
@@ -974,6 +989,7 @@
             <w14:uncheckedState w14:val="2610" w14:font="MS Gothic"/>
           </w14:checkbox>
         </w:sdtPr>
+        <w:sdtEndPr/>
         <w:sdtContent>
           <w:r>
             <w:rPr>
@@ -1025,6 +1041,7 @@
             <w14:uncheckedState w14:val="2610" w14:font="MS Gothic"/>
           </w14:checkbox>
         </w:sdtPr>
+        <w:sdtEndPr/>
         <w:sdtContent>
           <w:r>
             <w:rPr>
@@ -1076,6 +1093,7 @@
             <w14:uncheckedState w14:val="2610" w14:font="MS Gothic"/>
           </w14:checkbox>
         </w:sdtPr>
+        <w:sdtEndPr/>
         <w:sdtContent>
           <w:r>
             <w:rPr>

</xml_diff>

<commit_message>
No error term in GLM
</commit_message>
<xml_diff>
--- a/CheckList.docx
+++ b/CheckList.docx
@@ -206,7 +206,7 @@
           </w:rPr>
           <w:id w:val="-916699948"/>
           <w14:checkbox>
-            <w14:checked w14:val="0"/>
+            <w14:checked w14:val="1"/>
             <w14:checkedState w14:val="2612" w14:font="MS Gothic"/>
             <w14:uncheckedState w14:val="2610" w14:font="MS Gothic"/>
           </w14:checkbox>
@@ -219,7 +219,7 @@
               <w:sz w:val="30"/>
               <w:szCs w:val="30"/>
             </w:rPr>
-            <w:t>☐</w:t>
+            <w:t>☒</w:t>
           </w:r>
         </w:sdtContent>
       </w:sdt>
@@ -300,7 +300,7 @@
           </w:rPr>
           <w:id w:val="2108696346"/>
           <w14:checkbox>
-            <w14:checked w14:val="0"/>
+            <w14:checked w14:val="1"/>
             <w14:checkedState w14:val="2612" w14:font="MS Gothic"/>
             <w14:uncheckedState w14:val="2610" w14:font="MS Gothic"/>
           </w14:checkbox>
@@ -313,7 +313,7 @@
               <w:sz w:val="30"/>
               <w:szCs w:val="30"/>
             </w:rPr>
-            <w:t>☐</w:t>
+            <w:t>☒</w:t>
           </w:r>
         </w:sdtContent>
       </w:sdt>

</xml_diff>